<commit_message>
Updated Teams App setup documentation.
</commit_message>
<xml_diff>
--- a/docs/teams/Soundbite Teams App Setup Guide - Single User.docx
+++ b/docs/teams/Soundbite Teams App Setup Guide - Single User.docx
@@ -146,6 +146,9 @@
         <w:pStyle w:val="ListParagraph"/>
       </w:pPr>
       <w:r>
+        <w:rPr>
+          <w:noProof/>
+        </w:rPr>
         <w:drawing>
           <wp:inline distT="0" distB="0" distL="0" distR="0" wp14:anchorId="41D988E4" wp14:editId="063B3393">
             <wp:extent cx="514422" cy="466790"/>
@@ -208,6 +211,9 @@
         <w:br/>
       </w:r>
       <w:r>
+        <w:rPr>
+          <w:noProof/>
+        </w:rPr>
         <w:drawing>
           <wp:inline distT="0" distB="0" distL="0" distR="0" wp14:anchorId="34BDA3A7" wp14:editId="00E0A2C0">
             <wp:extent cx="1648055" cy="295316"/>
@@ -270,6 +276,9 @@
         <w:br/>
       </w:r>
       <w:r>
+        <w:rPr>
+          <w:noProof/>
+        </w:rPr>
         <w:drawing>
           <wp:inline distT="0" distB="0" distL="0" distR="0" wp14:anchorId="7DF3F3E4" wp14:editId="08EFCC49">
             <wp:extent cx="5143500" cy="983684"/>
@@ -401,6 +410,11 @@
       </w:r>
     </w:p>
     <w:p>
+      <w:pPr>
+        <w:rPr>
+          <w:rStyle w:val="Hyperlink"/>
+        </w:rPr>
+      </w:pPr>
       <w:hyperlink r:id="rId9" w:history="1">
         <w:r>
           <w:rPr>
@@ -412,6 +426,21 @@
     </w:p>
     <w:p>
       <w:r>
+        <w:t xml:space="preserve">Please note that </w:t>
+      </w:r>
+      <w:r>
+        <w:rPr>
+          <w:b/>
+          <w:bCs/>
+        </w:rPr>
+        <w:t>Teams.App.usw.zip</w:t>
+      </w:r>
+      <w:r>
+        <w:t xml:space="preserve"> is the production environment build of the teams app.  The other versions are for their respective environments (dev, test, and preview).  </w:t>
+      </w:r>
+    </w:p>
+    <w:p>
+      <w:r>
         <w:t>Any custom or pre-release versions of the app will need to be obtained through your account representative or support engineer.</w:t>
       </w:r>
       <w:r>
@@ -463,6 +492,9 @@
         <w:pStyle w:val="ListParagraph"/>
       </w:pPr>
       <w:r>
+        <w:rPr>
+          <w:noProof/>
+        </w:rPr>
         <w:drawing>
           <wp:inline distT="0" distB="0" distL="0" distR="0" wp14:anchorId="3B5148C1" wp14:editId="3860F359">
             <wp:extent cx="514422" cy="466790"/>
@@ -525,6 +557,9 @@
         <w:br/>
       </w:r>
       <w:r>
+        <w:rPr>
+          <w:noProof/>
+        </w:rPr>
         <w:drawing>
           <wp:inline distT="0" distB="0" distL="0" distR="0" wp14:anchorId="7A6471FF" wp14:editId="7A764D94">
             <wp:extent cx="1648055" cy="295316"/>
@@ -587,6 +622,9 @@
         <w:br/>
       </w:r>
       <w:r>
+        <w:rPr>
+          <w:noProof/>
+        </w:rPr>
         <w:drawing>
           <wp:inline distT="0" distB="0" distL="0" distR="0" wp14:anchorId="278B100B" wp14:editId="1CF3316B">
             <wp:extent cx="5143500" cy="983684"/>
@@ -713,6 +751,9 @@
         <w:br/>
       </w:r>
       <w:r>
+        <w:rPr>
+          <w:noProof/>
+        </w:rPr>
         <w:drawing>
           <wp:inline distT="0" distB="0" distL="0" distR="0" wp14:anchorId="70BE95F3" wp14:editId="64850663">
             <wp:extent cx="3970083" cy="3171825"/>
@@ -846,6 +887,7 @@
         <w:rPr>
           <w:b/>
           <w:bCs/>
+          <w:noProof/>
         </w:rPr>
         <w:drawing>
           <wp:inline distT="0" distB="0" distL="0" distR="0" wp14:anchorId="7B3DE457" wp14:editId="78B34AB1">
@@ -962,6 +1004,9 @@
         <w:br/>
       </w:r>
       <w:r>
+        <w:rPr>
+          <w:noProof/>
+        </w:rPr>
         <w:drawing>
           <wp:inline distT="0" distB="0" distL="0" distR="0" wp14:anchorId="7C49FF84" wp14:editId="3DDC6430">
             <wp:extent cx="2571750" cy="1400175"/>
@@ -1605,6 +1650,7 @@
   <w:style w:type="character" w:default="1" w:styleId="DefaultParagraphFont">
     <w:name w:val="Default Paragraph Font"/>
     <w:uiPriority w:val="1"/>
+    <w:semiHidden/>
     <w:unhideWhenUsed/>
   </w:style>
   <w:style w:type="table" w:default="1" w:styleId="TableNormal">

</xml_diff>